<commit_message>
added image to README
</commit_message>
<xml_diff>
--- a/report.docx
+++ b/report.docx
@@ -118,19 +118,7 @@
           <w:rPr>
             <w:rStyle w:val="Hyperlink"/>
           </w:rPr>
-          <w:t>TR</w:t>
-        </w:r>
-        <w:r>
-          <w:rPr>
-            <w:rStyle w:val="Hyperlink"/>
-          </w:rPr>
-          <w:t>R</w:t>
-        </w:r>
-        <w:r>
-          <w:rPr>
-            <w:rStyle w:val="Hyperlink"/>
-          </w:rPr>
-          <w:t>EB</w:t>
+          <w:t>TRREB</w:t>
         </w:r>
       </w:hyperlink>
       <w:r>
@@ -219,14 +207,7 @@
           <w:b/>
           <w:bCs/>
         </w:rPr>
-        <w:t>\data\housing_market_Q1\raw</w:t>
-      </w:r>
-      <w:r>
-        <w:rPr>
-          <w:b/>
-          <w:bCs/>
-        </w:rPr>
-        <w:t>’</w:t>
+        <w:t>\data\housing_market_Q1\raw’</w:t>
       </w:r>
       <w:r>
         <w:t>.</w:t>
@@ -297,17 +278,31 @@
           <w:b/>
           <w:bCs/>
         </w:rPr>
-        <w:t>\data\housing_market_Q1\preprocessed</w:t>
-      </w:r>
-      <w:r>
-        <w:rPr>
-          <w:b/>
-          <w:bCs/>
-        </w:rPr>
-        <w:t>’</w:t>
+        <w:t>\data\housing_market_Q1\preprocessed’</w:t>
       </w:r>
       <w:r>
         <w:t>.</w:t>
+      </w:r>
+    </w:p>
+    <w:p>
+      <w:pPr>
+        <w:pStyle w:val="ListParagraph"/>
+        <w:numPr>
+          <w:ilvl w:val="1"/>
+          <w:numId w:val="1"/>
+        </w:numPr>
+        <w:jc w:val="both"/>
+        <w:rPr>
+          <w:b/>
+          <w:bCs/>
+        </w:rPr>
+      </w:pPr>
+      <w:r>
+        <w:rPr>
+          <w:b/>
+          <w:bCs/>
+        </w:rPr>
+        <w:t>Extracting tables from the PDF</w:t>
       </w:r>
     </w:p>
     <w:p/>

</xml_diff>